<commit_message>
update a little bit
</commit_message>
<xml_diff>
--- a/task/Work Definition-G 4- Code .docx
+++ b/task/Work Definition-G 4- Code .docx
@@ -9,6 +9,7 @@
         <w:jc w:val="both"/>
         <w:rPr>
           <w:rFonts w:ascii="Times New Roman" w:hAnsi="Times New Roman" w:cs="Times New Roman" w:eastAsia="Times New Roman"/>
+          <w:b/>
           <w:color w:val="auto"/>
           <w:spacing w:val="0"/>
           <w:position w:val="0"/>
@@ -26,6 +27,33 @@
           <w:sz w:val="28"/>
           <w:shd w:fill="auto" w:val="clear"/>
         </w:rPr>
+        <w:t xml:space="preserve">703</w:t>
+      </w:r>
+    </w:p>
+    <w:p>
+      <w:pPr>
+        <w:spacing w:before="0" w:after="160" w:line="360"/>
+        <w:ind w:right="0" w:left="0" w:firstLine="0"/>
+        <w:jc w:val="both"/>
+        <w:rPr>
+          <w:rFonts w:ascii="Times New Roman" w:hAnsi="Times New Roman" w:cs="Times New Roman" w:eastAsia="Times New Roman"/>
+          <w:color w:val="auto"/>
+          <w:spacing w:val="0"/>
+          <w:position w:val="0"/>
+          <w:sz w:val="28"/>
+          <w:shd w:fill="auto" w:val="clear"/>
+        </w:rPr>
+      </w:pPr>
+      <w:r>
+        <w:rPr>
+          <w:rFonts w:ascii="Times New Roman" w:hAnsi="Times New Roman" w:cs="Times New Roman" w:eastAsia="Times New Roman"/>
+          <w:b/>
+          <w:color w:val="auto"/>
+          <w:spacing w:val="0"/>
+          <w:position w:val="0"/>
+          <w:sz w:val="28"/>
+          <w:shd w:fill="auto" w:val="clear"/>
+        </w:rPr>
         <w:t xml:space="preserve">Target: </w:t>
       </w:r>
       <w:r>
@@ -37,7 +65,7 @@
           <w:sz w:val="28"/>
           <w:shd w:fill="auto" w:val="clear"/>
         </w:rPr>
-        <w:t xml:space="preserve">CPU utilization 703</w:t>
+        <w:t xml:space="preserve">CPU utilization </w:t>
       </w:r>
     </w:p>
     <w:p>
@@ -74,7 +102,7 @@
         </w:numPr>
         <w:spacing w:before="0" w:after="160" w:line="360"/>
         <w:ind w:right="0" w:left="720" w:hanging="360"/>
-        <w:jc w:val="both"/>
+        <w:jc w:val="left"/>
         <w:rPr>
           <w:rFonts w:ascii="Times New Roman" w:hAnsi="Times New Roman" w:cs="Times New Roman" w:eastAsia="Times New Roman"/>
           <w:color w:val="auto"/>
@@ -95,35 +123,167 @@
         </w:rPr>
         <w:t xml:space="preserve">Delete samples with missing values</w:t>
       </w:r>
-    </w:p>
-    <w:p>
-      <w:pPr>
-        <w:numPr>
-          <w:ilvl w:val="0"/>
-          <w:numId w:val="2"/>
-        </w:numPr>
-        <w:spacing w:before="0" w:after="160" w:line="360"/>
-        <w:ind w:right="0" w:left="720" w:hanging="360"/>
-        <w:jc w:val="both"/>
-        <w:rPr>
-          <w:rFonts w:ascii="Times New Roman" w:hAnsi="Times New Roman" w:cs="Times New Roman" w:eastAsia="Times New Roman"/>
-          <w:color w:val="auto"/>
-          <w:spacing w:val="0"/>
-          <w:position w:val="0"/>
-          <w:sz w:val="24"/>
-          <w:shd w:fill="auto" w:val="clear"/>
-        </w:rPr>
-      </w:pPr>
-      <w:r>
-        <w:rPr>
-          <w:rFonts w:ascii="Times New Roman" w:hAnsi="Times New Roman" w:cs="Times New Roman" w:eastAsia="Times New Roman"/>
-          <w:color w:val="auto"/>
-          <w:spacing w:val="0"/>
-          <w:position w:val="0"/>
-          <w:sz w:val="24"/>
-          <w:shd w:fill="auto" w:val="clear"/>
-        </w:rPr>
-        <w:t xml:space="preserve">Feature selection: Recursive Feature Elimination (RFE), increasing style. Give R2 and RMSE values for each step. </w:t>
+      <w:r>
+        <w:rPr>
+          <w:rFonts w:ascii="Times New Roman" w:hAnsi="Times New Roman" w:cs="Times New Roman" w:eastAsia="Times New Roman"/>
+          <w:color w:val="333333"/>
+          <w:spacing w:val="0"/>
+          <w:position w:val="0"/>
+          <w:sz w:val="20"/>
+          <w:shd w:fill="auto" w:val="clear"/>
+        </w:rPr>
+        <w:t xml:space="preserve">  </w:t>
+      </w:r>
+      <w:r>
+        <w:rPr>
+          <w:rFonts w:ascii="Times New Roman" w:hAnsi="Times New Roman" w:cs="Times New Roman" w:eastAsia="Times New Roman"/>
+          <w:color w:val="333333"/>
+          <w:spacing w:val="0"/>
+          <w:position w:val="0"/>
+          <w:sz w:val="20"/>
+          <w:shd w:fill="auto" w:val="clear"/>
+        </w:rPr>
+        <w:t xml:space="preserve">)</w:t>
+      </w:r>
+      <w:r>
+        <w:rPr>
+          <w:rFonts w:ascii="Times New Roman" w:hAnsi="Times New Roman" w:cs="Times New Roman" w:eastAsia="Times New Roman"/>
+          <w:color w:val="333333"/>
+          <w:spacing w:val="0"/>
+          <w:position w:val="0"/>
+          <w:sz w:val="20"/>
+          <w:shd w:fill="auto" w:val="clear"/>
+        </w:rPr>
+        <w:t xml:space="preserve">The data was reduced from </w:t>
+      </w:r>
+      <w:r>
+        <w:rPr>
+          <w:rFonts w:ascii="Times New Roman" w:hAnsi="Times New Roman" w:cs="Times New Roman" w:eastAsia="Times New Roman"/>
+          <w:color w:val="333333"/>
+          <w:spacing w:val="0"/>
+          <w:position w:val="0"/>
+          <w:sz w:val="20"/>
+          <w:shd w:fill="auto" w:val="clear"/>
+        </w:rPr>
+        <w:t xml:space="preserve">26,305</w:t>
+      </w:r>
+      <w:r>
+        <w:rPr>
+          <w:rFonts w:ascii="Times New Roman" w:hAnsi="Times New Roman" w:cs="Times New Roman" w:eastAsia="Times New Roman"/>
+          <w:color w:val="333333"/>
+          <w:spacing w:val="0"/>
+          <w:position w:val="0"/>
+          <w:sz w:val="20"/>
+          <w:shd w:fill="auto" w:val="clear"/>
+        </w:rPr>
+        <w:t xml:space="preserve"> </w:t>
+      </w:r>
+      <w:r>
+        <w:rPr>
+          <w:rFonts w:ascii="Times New Roman" w:hAnsi="Times New Roman" w:cs="Times New Roman" w:eastAsia="Times New Roman"/>
+          <w:color w:val="333333"/>
+          <w:spacing w:val="0"/>
+          <w:position w:val="0"/>
+          <w:sz w:val="20"/>
+          <w:shd w:fill="auto" w:val="clear"/>
+        </w:rPr>
+        <w:t xml:space="preserve">to </w:t>
+      </w:r>
+      <w:r>
+        <w:rPr>
+          <w:rFonts w:ascii="Times New Roman" w:hAnsi="Times New Roman" w:cs="Times New Roman" w:eastAsia="Times New Roman"/>
+          <w:color w:val="333333"/>
+          <w:spacing w:val="0"/>
+          <w:position w:val="0"/>
+          <w:sz w:val="20"/>
+          <w:shd w:fill="auto" w:val="clear"/>
+        </w:rPr>
+        <w:t xml:space="preserve">16,421</w:t>
+      </w:r>
+      <w:r>
+        <w:rPr>
+          <w:rFonts w:ascii="Times New Roman" w:hAnsi="Times New Roman" w:cs="Times New Roman" w:eastAsia="Times New Roman"/>
+          <w:color w:val="333333"/>
+          <w:spacing w:val="0"/>
+          <w:position w:val="0"/>
+          <w:sz w:val="20"/>
+          <w:shd w:fill="auto" w:val="clear"/>
+        </w:rPr>
+        <w:t xml:space="preserve"> </w:t>
+      </w:r>
+      <w:r>
+        <w:rPr>
+          <w:rFonts w:ascii="Times New Roman" w:hAnsi="Times New Roman" w:cs="Times New Roman" w:eastAsia="Times New Roman"/>
+          <w:color w:val="333333"/>
+          <w:spacing w:val="0"/>
+          <w:position w:val="0"/>
+          <w:sz w:val="20"/>
+          <w:shd w:fill="auto" w:val="clear"/>
+        </w:rPr>
+        <w:t xml:space="preserve">samples after removing entries with missing values.</w:t>
+      </w:r>
+      <w:r>
+        <w:rPr>
+          <w:rFonts w:ascii="Times New Roman" w:hAnsi="Times New Roman" w:cs="Times New Roman" w:eastAsia="Times New Roman"/>
+          <w:color w:val="333333"/>
+          <w:spacing w:val="0"/>
+          <w:position w:val="0"/>
+          <w:sz w:val="20"/>
+          <w:shd w:fill="auto" w:val="clear"/>
+        </w:rPr>
+        <w:t xml:space="preserve">(</w:t>
+      </w:r>
+    </w:p>
+    <w:p>
+      <w:pPr>
+        <w:numPr>
+          <w:ilvl w:val="0"/>
+          <w:numId w:val="2"/>
+        </w:numPr>
+        <w:spacing w:before="0" w:after="160" w:line="360"/>
+        <w:ind w:right="0" w:left="720" w:hanging="360"/>
+        <w:jc w:val="both"/>
+        <w:rPr>
+          <w:rFonts w:ascii="Times New Roman" w:hAnsi="Times New Roman" w:cs="Times New Roman" w:eastAsia="Times New Roman"/>
+          <w:color w:val="auto"/>
+          <w:spacing w:val="0"/>
+          <w:position w:val="0"/>
+          <w:sz w:val="24"/>
+          <w:shd w:fill="auto" w:val="clear"/>
+        </w:rPr>
+      </w:pPr>
+      <w:r>
+        <w:rPr>
+          <w:rFonts w:ascii="Times New Roman" w:hAnsi="Times New Roman" w:cs="Times New Roman" w:eastAsia="Times New Roman"/>
+          <w:color w:val="auto"/>
+          <w:spacing w:val="0"/>
+          <w:position w:val="0"/>
+          <w:sz w:val="24"/>
+          <w:shd w:fill="auto" w:val="clear"/>
+        </w:rPr>
+        <w:t xml:space="preserve">Feature selection: Recursive Feature Elimination (RFE), increasing style. Give R</w:t>
+      </w:r>
+      <w:r>
+        <w:rPr>
+          <w:rFonts w:ascii="Times New Roman" w:hAnsi="Times New Roman" w:cs="Times New Roman" w:eastAsia="Times New Roman"/>
+          <w:color w:val="auto"/>
+          <w:spacing w:val="0"/>
+          <w:position w:val="0"/>
+          <w:sz w:val="24"/>
+          <w:shd w:fill="auto" w:val="clear"/>
+        </w:rPr>
+        <w:t xml:space="preserve">2 </w:t>
+      </w:r>
+      <w:r>
+        <w:rPr>
+          <w:rFonts w:ascii="Times New Roman" w:hAnsi="Times New Roman" w:cs="Times New Roman" w:eastAsia="Times New Roman"/>
+          <w:color w:val="auto"/>
+          <w:spacing w:val="0"/>
+          <w:position w:val="0"/>
+          <w:sz w:val="24"/>
+          <w:shd w:fill="auto" w:val="clear"/>
+        </w:rPr>
+        <w:t xml:space="preserve">and RMSE values for each step. </w:t>
       </w:r>
     </w:p>
     <w:p>
@@ -213,7 +373,18 @@
           <w:sz w:val="24"/>
           <w:shd w:fill="auto" w:val="clear"/>
         </w:rPr>
-        <w:t xml:space="preserve">5-fold cross-validation</w:t>
+        <w:t xml:space="preserve">5</w:t>
+      </w:r>
+      <w:r>
+        <w:rPr>
+          <w:rFonts w:ascii="Times New Roman" w:hAnsi="Times New Roman" w:cs="Times New Roman" w:eastAsia="Times New Roman"/>
+          <w:color w:val="auto"/>
+          <w:spacing w:val="0"/>
+          <w:position w:val="0"/>
+          <w:sz w:val="24"/>
+          <w:shd w:fill="auto" w:val="clear"/>
+        </w:rPr>
+        <w:t xml:space="preserve">-fold cross-validation</w:t>
       </w:r>
     </w:p>
     <w:p>
@@ -356,7 +527,29 @@
           <w:sz w:val="24"/>
           <w:shd w:fill="auto" w:val="clear"/>
         </w:rPr>
-        <w:t xml:space="preserve">, U95, RMSE, Average Absolute Relative Deviation (AARD), and SMAPE.</w:t>
+        <w:t xml:space="preserve">, U</w:t>
+      </w:r>
+      <w:r>
+        <w:rPr>
+          <w:rFonts w:ascii="Times New Roman" w:hAnsi="Times New Roman" w:cs="Times New Roman" w:eastAsia="Times New Roman"/>
+          <w:color w:val="auto"/>
+          <w:spacing w:val="0"/>
+          <w:position w:val="0"/>
+          <w:sz w:val="24"/>
+          <w:shd w:fill="auto" w:val="clear"/>
+        </w:rPr>
+        <w:t xml:space="preserve">95</w:t>
+      </w:r>
+      <w:r>
+        <w:rPr>
+          <w:rFonts w:ascii="Times New Roman" w:hAnsi="Times New Roman" w:cs="Times New Roman" w:eastAsia="Times New Roman"/>
+          <w:color w:val="auto"/>
+          <w:spacing w:val="0"/>
+          <w:position w:val="0"/>
+          <w:sz w:val="24"/>
+          <w:shd w:fill="auto" w:val="clear"/>
+        </w:rPr>
+        <w:t xml:space="preserve">, RMSE, Average Absolute Relative Deviation (AARD), and SMAPE.</w:t>
       </w:r>
     </w:p>
     <w:p>

</xml_diff>

<commit_message>
all models and optimiser run
</commit_message>
<xml_diff>
--- a/task/Work Definition-G 4- Code .docx
+++ b/task/Work Definition-G 4- Code .docx
@@ -132,7 +132,38 @@
           <w:sz w:val="20"/>
           <w:shd w:fill="auto" w:val="clear"/>
         </w:rPr>
-        <w:t xml:space="preserve">  </w:t>
+        <w:t xml:space="preserve">  )The data was reduced from 26,305 to 16,421 samples after removing entries with missing values.(</w:t>
+      </w:r>
+    </w:p>
+    <w:p>
+      <w:pPr>
+        <w:numPr>
+          <w:ilvl w:val="0"/>
+          <w:numId w:val="2"/>
+        </w:numPr>
+        <w:spacing w:before="0" w:after="160" w:line="360"/>
+        <w:ind w:right="0" w:left="720" w:hanging="360"/>
+        <w:jc w:val="both"/>
+        <w:rPr>
+          <w:rFonts w:ascii="Times New Roman" w:hAnsi="Times New Roman" w:cs="Times New Roman" w:eastAsia="Times New Roman"/>
+          <w:color w:val="auto"/>
+          <w:spacing w:val="0"/>
+          <w:position w:val="0"/>
+          <w:sz w:val="24"/>
+          <w:shd w:fill="auto" w:val="clear"/>
+        </w:rPr>
+      </w:pPr>
+      <w:r>
+        <w:rPr>
+          <w:rFonts w:ascii="Times New Roman" w:hAnsi="Times New Roman" w:cs="Times New Roman" w:eastAsia="Times New Roman"/>
+          <w:strike w:val="true"/>
+          <w:color w:val="auto"/>
+          <w:spacing w:val="0"/>
+          <w:position w:val="0"/>
+          <w:sz w:val="24"/>
+          <w:shd w:fill="auto" w:val="clear"/>
+        </w:rPr>
+        <w:t xml:space="preserve">Feature selection: Recursive Feature Elimination (RFE), increasing style. Give R2 and RMSE values for each step. )</w:t>
       </w:r>
       <w:r>
         <w:rPr>
@@ -143,217 +174,7 @@
           <w:sz w:val="20"/>
           <w:shd w:fill="auto" w:val="clear"/>
         </w:rPr>
-        <w:t xml:space="preserve">)</w:t>
-      </w:r>
-      <w:r>
-        <w:rPr>
-          <w:rFonts w:ascii="Times New Roman" w:hAnsi="Times New Roman" w:cs="Times New Roman" w:eastAsia="Times New Roman"/>
-          <w:color w:val="333333"/>
-          <w:spacing w:val="0"/>
-          <w:position w:val="0"/>
-          <w:sz w:val="20"/>
-          <w:shd w:fill="auto" w:val="clear"/>
-        </w:rPr>
-        <w:t xml:space="preserve">The data was reduced from </w:t>
-      </w:r>
-      <w:r>
-        <w:rPr>
-          <w:rFonts w:ascii="Times New Roman" w:hAnsi="Times New Roman" w:cs="Times New Roman" w:eastAsia="Times New Roman"/>
-          <w:color w:val="333333"/>
-          <w:spacing w:val="0"/>
-          <w:position w:val="0"/>
-          <w:sz w:val="20"/>
-          <w:shd w:fill="auto" w:val="clear"/>
-        </w:rPr>
-        <w:t xml:space="preserve">26,305</w:t>
-      </w:r>
-      <w:r>
-        <w:rPr>
-          <w:rFonts w:ascii="Times New Roman" w:hAnsi="Times New Roman" w:cs="Times New Roman" w:eastAsia="Times New Roman"/>
-          <w:color w:val="333333"/>
-          <w:spacing w:val="0"/>
-          <w:position w:val="0"/>
-          <w:sz w:val="20"/>
-          <w:shd w:fill="auto" w:val="clear"/>
-        </w:rPr>
-        <w:t xml:space="preserve"> </w:t>
-      </w:r>
-      <w:r>
-        <w:rPr>
-          <w:rFonts w:ascii="Times New Roman" w:hAnsi="Times New Roman" w:cs="Times New Roman" w:eastAsia="Times New Roman"/>
-          <w:color w:val="333333"/>
-          <w:spacing w:val="0"/>
-          <w:position w:val="0"/>
-          <w:sz w:val="20"/>
-          <w:shd w:fill="auto" w:val="clear"/>
-        </w:rPr>
-        <w:t xml:space="preserve">to </w:t>
-      </w:r>
-      <w:r>
-        <w:rPr>
-          <w:rFonts w:ascii="Times New Roman" w:hAnsi="Times New Roman" w:cs="Times New Roman" w:eastAsia="Times New Roman"/>
-          <w:color w:val="333333"/>
-          <w:spacing w:val="0"/>
-          <w:position w:val="0"/>
-          <w:sz w:val="20"/>
-          <w:shd w:fill="auto" w:val="clear"/>
-        </w:rPr>
-        <w:t xml:space="preserve">16,421</w:t>
-      </w:r>
-      <w:r>
-        <w:rPr>
-          <w:rFonts w:ascii="Times New Roman" w:hAnsi="Times New Roman" w:cs="Times New Roman" w:eastAsia="Times New Roman"/>
-          <w:color w:val="333333"/>
-          <w:spacing w:val="0"/>
-          <w:position w:val="0"/>
-          <w:sz w:val="20"/>
-          <w:shd w:fill="auto" w:val="clear"/>
-        </w:rPr>
-        <w:t xml:space="preserve"> </w:t>
-      </w:r>
-      <w:r>
-        <w:rPr>
-          <w:rFonts w:ascii="Times New Roman" w:hAnsi="Times New Roman" w:cs="Times New Roman" w:eastAsia="Times New Roman"/>
-          <w:color w:val="333333"/>
-          <w:spacing w:val="0"/>
-          <w:position w:val="0"/>
-          <w:sz w:val="20"/>
-          <w:shd w:fill="auto" w:val="clear"/>
-        </w:rPr>
-        <w:t xml:space="preserve">samples after removing entries with missing values.</w:t>
-      </w:r>
-      <w:r>
-        <w:rPr>
-          <w:rFonts w:ascii="Times New Roman" w:hAnsi="Times New Roman" w:cs="Times New Roman" w:eastAsia="Times New Roman"/>
-          <w:color w:val="333333"/>
-          <w:spacing w:val="0"/>
-          <w:position w:val="0"/>
-          <w:sz w:val="20"/>
-          <w:shd w:fill="auto" w:val="clear"/>
-        </w:rPr>
-        <w:t xml:space="preserve">(</w:t>
-      </w:r>
-    </w:p>
-    <w:p>
-      <w:pPr>
-        <w:numPr>
-          <w:ilvl w:val="0"/>
-          <w:numId w:val="2"/>
-        </w:numPr>
-        <w:spacing w:before="0" w:after="160" w:line="360"/>
-        <w:ind w:right="0" w:left="720" w:hanging="360"/>
-        <w:jc w:val="both"/>
-        <w:rPr>
-          <w:rFonts w:ascii="Times New Roman" w:hAnsi="Times New Roman" w:cs="Times New Roman" w:eastAsia="Times New Roman"/>
-          <w:color w:val="auto"/>
-          <w:spacing w:val="0"/>
-          <w:position w:val="0"/>
-          <w:sz w:val="24"/>
-          <w:shd w:fill="auto" w:val="clear"/>
-        </w:rPr>
-      </w:pPr>
-      <w:r>
-        <w:rPr>
-          <w:rFonts w:ascii="Times New Roman" w:hAnsi="Times New Roman" w:cs="Times New Roman" w:eastAsia="Times New Roman"/>
-          <w:strike w:val="true"/>
-          <w:color w:val="auto"/>
-          <w:spacing w:val="0"/>
-          <w:position w:val="0"/>
-          <w:sz w:val="24"/>
-          <w:shd w:fill="auto" w:val="clear"/>
-        </w:rPr>
-        <w:t xml:space="preserve">Feature selection: Recursive Feature Elimination (RFE), increasing style. Give R</w:t>
-      </w:r>
-      <w:r>
-        <w:rPr>
-          <w:rFonts w:ascii="Times New Roman" w:hAnsi="Times New Roman" w:cs="Times New Roman" w:eastAsia="Times New Roman"/>
-          <w:strike w:val="true"/>
-          <w:color w:val="auto"/>
-          <w:spacing w:val="0"/>
-          <w:position w:val="0"/>
-          <w:sz w:val="24"/>
-          <w:shd w:fill="auto" w:val="clear"/>
-        </w:rPr>
-        <w:t xml:space="preserve">2 </w:t>
-      </w:r>
-      <w:r>
-        <w:rPr>
-          <w:rFonts w:ascii="Times New Roman" w:hAnsi="Times New Roman" w:cs="Times New Roman" w:eastAsia="Times New Roman"/>
-          <w:strike w:val="true"/>
-          <w:color w:val="auto"/>
-          <w:spacing w:val="0"/>
-          <w:position w:val="0"/>
-          <w:sz w:val="24"/>
-          <w:shd w:fill="auto" w:val="clear"/>
-        </w:rPr>
-        <w:t xml:space="preserve">and RMSE values for each step. </w:t>
-      </w:r>
-      <w:r>
-        <w:rPr>
-          <w:rFonts w:ascii="Times New Roman" w:hAnsi="Times New Roman" w:cs="Times New Roman" w:eastAsia="Times New Roman"/>
-          <w:strike w:val="true"/>
-          <w:color w:val="auto"/>
-          <w:spacing w:val="0"/>
-          <w:position w:val="0"/>
-          <w:sz w:val="24"/>
-          <w:shd w:fill="auto" w:val="clear"/>
-        </w:rPr>
-        <w:t xml:space="preserve">)</w:t>
-      </w:r>
-      <w:r>
-        <w:rPr>
-          <w:rFonts w:ascii="Times New Roman" w:hAnsi="Times New Roman" w:cs="Times New Roman" w:eastAsia="Times New Roman"/>
-          <w:color w:val="333333"/>
-          <w:spacing w:val="0"/>
-          <w:position w:val="0"/>
-          <w:sz w:val="20"/>
-          <w:shd w:fill="auto" w:val="clear"/>
-        </w:rPr>
-        <w:t xml:space="preserve">Feature selection was not performed for this task due to the limited number of features[</w:t>
-      </w:r>
-      <w:r>
-        <w:rPr>
-          <w:rFonts w:ascii="Times New Roman" w:hAnsi="Times New Roman" w:cs="Times New Roman" w:eastAsia="Times New Roman"/>
-          <w:color w:val="333333"/>
-          <w:spacing w:val="0"/>
-          <w:position w:val="0"/>
-          <w:sz w:val="20"/>
-          <w:shd w:fill="auto" w:val="clear"/>
-        </w:rPr>
-        <w:t xml:space="preserve">4</w:t>
-      </w:r>
-      <w:r>
-        <w:rPr>
-          <w:rFonts w:ascii="Times New Roman" w:hAnsi="Times New Roman" w:cs="Times New Roman" w:eastAsia="Times New Roman"/>
-          <w:color w:val="333333"/>
-          <w:spacing w:val="0"/>
-          <w:position w:val="0"/>
-          <w:sz w:val="20"/>
-          <w:shd w:fill="auto" w:val="clear"/>
-        </w:rPr>
-        <w:t xml:space="preserve">].</w:t>
-      </w:r>
-      <w:r>
-        <w:rPr>
-          <w:rFonts w:ascii="Times New Roman" w:hAnsi="Times New Roman" w:cs="Times New Roman" w:eastAsia="Times New Roman"/>
-          <w:color w:val="333333"/>
-          <w:spacing w:val="0"/>
-          <w:position w:val="0"/>
-          <w:sz w:val="20"/>
-          <w:shd w:fill="auto" w:val="clear"/>
-        </w:rPr>
-        <w:t xml:space="preserve">(</w:t>
-      </w:r>
-      <w:r>
-        <w:rPr>
-          <w:rFonts w:ascii="Times New Roman" w:hAnsi="Times New Roman" w:cs="Times New Roman" w:eastAsia="Times New Roman"/>
-          <w:color w:val="333333"/>
-          <w:spacing w:val="0"/>
-          <w:position w:val="0"/>
-          <w:sz w:val="20"/>
-          <w:shd w:fill="auto" w:val="clear"/>
-        </w:rPr>
-        <w:t xml:space="preserve"> </w:t>
+        <w:t xml:space="preserve">Feature selection was not performed for this task due to the limited number of features[4].( </w:t>
       </w:r>
     </w:p>
     <w:p>
@@ -443,18 +264,7 @@
           <w:sz w:val="24"/>
           <w:shd w:fill="auto" w:val="clear"/>
         </w:rPr>
-        <w:t xml:space="preserve">5</w:t>
-      </w:r>
-      <w:r>
-        <w:rPr>
-          <w:rFonts w:ascii="Times New Roman" w:hAnsi="Times New Roman" w:cs="Times New Roman" w:eastAsia="Times New Roman"/>
-          <w:color w:val="auto"/>
-          <w:spacing w:val="0"/>
-          <w:position w:val="0"/>
-          <w:sz w:val="24"/>
-          <w:shd w:fill="auto" w:val="clear"/>
-        </w:rPr>
-        <w:t xml:space="preserve">-fold cross-validation</w:t>
+        <w:t xml:space="preserve">5-fold cross-validation</w:t>
       </w:r>
     </w:p>
     <w:p>
@@ -597,29 +407,7 @@
           <w:sz w:val="24"/>
           <w:shd w:fill="auto" w:val="clear"/>
         </w:rPr>
-        <w:t xml:space="preserve">, U</w:t>
-      </w:r>
-      <w:r>
-        <w:rPr>
-          <w:rFonts w:ascii="Times New Roman" w:hAnsi="Times New Roman" w:cs="Times New Roman" w:eastAsia="Times New Roman"/>
-          <w:color w:val="auto"/>
-          <w:spacing w:val="0"/>
-          <w:position w:val="0"/>
-          <w:sz w:val="24"/>
-          <w:shd w:fill="auto" w:val="clear"/>
-        </w:rPr>
-        <w:t xml:space="preserve">95</w:t>
-      </w:r>
-      <w:r>
-        <w:rPr>
-          <w:rFonts w:ascii="Times New Roman" w:hAnsi="Times New Roman" w:cs="Times New Roman" w:eastAsia="Times New Roman"/>
-          <w:color w:val="auto"/>
-          <w:spacing w:val="0"/>
-          <w:position w:val="0"/>
-          <w:sz w:val="24"/>
-          <w:shd w:fill="auto" w:val="clear"/>
-        </w:rPr>
-        <w:t xml:space="preserve">, RMSE, Average Absolute Relative Deviation (AARD), and SMAPE.</w:t>
+        <w:t xml:space="preserve">, U95, RMSE, Average Absolute Relative Deviation (AARD), and SMAPE.</w:t>
       </w:r>
     </w:p>
     <w:p>

</xml_diff>